<commit_message>
Tambah Penjelasan Sentimen Tweet
</commit_message>
<xml_diff>
--- a/Surat Puas PKL - I Putu Angga Purnama Widiarta - F1D018024.docx
+++ b/Surat Puas PKL - I Putu Angga Purnama Widiarta - F1D018024.docx
@@ -311,79 +311,13 @@
                                       <w:sz w:val="20"/>
                                     </w:rPr>
                                   </w:pPr>
-                                  <w:proofErr w:type="spellStart"/>
                                   <w:r>
                                     <w:rPr>
                                       <w:rFonts w:eastAsia="Calibri"/>
                                       <w:color w:val="000000" w:themeColor="text1"/>
                                       <w:sz w:val="20"/>
                                     </w:rPr>
-                                    <w:t>Jln</w:t>
-                                  </w:r>
-                                  <w:proofErr w:type="spellEnd"/>
-                                  <w:r>
-                                    <w:rPr>
-                                      <w:rFonts w:eastAsia="Calibri"/>
-                                      <w:color w:val="000000" w:themeColor="text1"/>
-                                      <w:sz w:val="20"/>
-                                    </w:rPr>
-                                    <w:t xml:space="preserve">.  </w:t>
-                                  </w:r>
-                                  <w:proofErr w:type="spellStart"/>
-                                  <w:proofErr w:type="gramStart"/>
-                                  <w:r>
-                                    <w:rPr>
-                                      <w:rFonts w:eastAsia="Calibri"/>
-                                      <w:color w:val="000000" w:themeColor="text1"/>
-                                      <w:sz w:val="20"/>
-                                    </w:rPr>
-                                    <w:t>Majapahit</w:t>
-                                  </w:r>
-                                  <w:proofErr w:type="spellEnd"/>
-                                  <w:r>
-                                    <w:rPr>
-                                      <w:rFonts w:eastAsia="Calibri"/>
-                                      <w:color w:val="000000" w:themeColor="text1"/>
-                                      <w:sz w:val="20"/>
-                                    </w:rPr>
-                                    <w:t xml:space="preserve">  No.</w:t>
-                                  </w:r>
-                                  <w:proofErr w:type="gramEnd"/>
-                                  <w:r>
-                                    <w:rPr>
-                                      <w:rFonts w:eastAsia="Calibri"/>
-                                      <w:color w:val="000000" w:themeColor="text1"/>
-                                      <w:sz w:val="20"/>
-                                    </w:rPr>
-                                    <w:t xml:space="preserve">  </w:t>
-                                  </w:r>
-                                  <w:proofErr w:type="gramStart"/>
-                                  <w:r>
-                                    <w:rPr>
-                                      <w:rFonts w:eastAsia="Calibri"/>
-                                      <w:color w:val="000000" w:themeColor="text1"/>
-                                      <w:sz w:val="20"/>
-                                    </w:rPr>
-                                    <w:t xml:space="preserve">62  </w:t>
-                                  </w:r>
-                                  <w:proofErr w:type="spellStart"/>
-                                  <w:r>
-                                    <w:rPr>
-                                      <w:rFonts w:eastAsia="Calibri"/>
-                                      <w:color w:val="000000" w:themeColor="text1"/>
-                                      <w:sz w:val="20"/>
-                                    </w:rPr>
-                                    <w:t>Mataram</w:t>
-                                  </w:r>
-                                  <w:proofErr w:type="spellEnd"/>
-                                  <w:proofErr w:type="gramEnd"/>
-                                  <w:r>
-                                    <w:rPr>
-                                      <w:rFonts w:eastAsia="Calibri"/>
-                                      <w:color w:val="000000" w:themeColor="text1"/>
-                                      <w:sz w:val="20"/>
-                                    </w:rPr>
-                                    <w:t xml:space="preserve">  83125  Telp (0370) 631712, Fax (0370) 636523</w:t>
+                                    <w:t>Jln.  Majapahit  No.  62  Mataram  83125  Telp (0370) 631712, Fax (0370) 636523</w:t>
                                   </w:r>
                                 </w:p>
                                 <w:p>
@@ -529,48 +463,11 @@
                                 <w:color w:val="000000" w:themeColor="text1"/>
                               </w:rPr>
                             </w:pPr>
-                            <w:proofErr w:type="spellStart"/>
-                            <w:r>
-                              <w:rPr>
-                                <w:color w:val="000000" w:themeColor="text1"/>
-                              </w:rPr>
-                              <w:t>Menerangkan</w:t>
-                            </w:r>
-                            <w:proofErr w:type="spellEnd"/>
-                            <w:r>
-                              <w:rPr>
-                                <w:color w:val="000000" w:themeColor="text1"/>
-                              </w:rPr>
-                              <w:t xml:space="preserve"> </w:t>
-                            </w:r>
-                            <w:proofErr w:type="spellStart"/>
-                            <w:r>
-                              <w:rPr>
-                                <w:color w:val="000000" w:themeColor="text1"/>
-                              </w:rPr>
-                              <w:t>bahwa</w:t>
-                            </w:r>
-                            <w:proofErr w:type="spellEnd"/>
-                            <w:r>
-                              <w:rPr>
-                                <w:color w:val="000000" w:themeColor="text1"/>
-                              </w:rPr>
-                              <w:t xml:space="preserve"> </w:t>
-                            </w:r>
-                            <w:proofErr w:type="spellStart"/>
-                            <w:proofErr w:type="gramStart"/>
-                            <w:r>
-                              <w:rPr>
-                                <w:color w:val="000000" w:themeColor="text1"/>
-                              </w:rPr>
-                              <w:t>Mahasiswa</w:t>
-                            </w:r>
-                            <w:proofErr w:type="spellEnd"/>
-                            <w:r>
-                              <w:rPr>
-                                <w:color w:val="000000" w:themeColor="text1"/>
-                              </w:rPr>
-                              <w:t xml:space="preserve"> </w:t>
+                            <w:r>
+                              <w:rPr>
+                                <w:color w:val="000000" w:themeColor="text1"/>
+                              </w:rPr>
+                              <w:t xml:space="preserve">Menerangkan bahwa Mahasiswa </w:t>
                             </w:r>
                             <w:r>
                               <w:rPr>
@@ -578,7 +475,6 @@
                               </w:rPr>
                               <w:t>:</w:t>
                             </w:r>
-                            <w:proofErr w:type="gramEnd"/>
                           </w:p>
                           <w:p>
                             <w:pPr>
@@ -630,28 +526,12 @@
                                 <w:color w:val="000000" w:themeColor="text1"/>
                               </w:rPr>
                             </w:pPr>
-                            <w:proofErr w:type="spellStart"/>
-                            <w:r>
-                              <w:rPr>
-                                <w:color w:val="000000" w:themeColor="text1"/>
-                              </w:rPr>
-                              <w:t>Nomor</w:t>
-                            </w:r>
-                            <w:proofErr w:type="spellEnd"/>
-                            <w:r>
-                              <w:rPr>
-                                <w:color w:val="000000" w:themeColor="text1"/>
-                              </w:rPr>
-                              <w:t xml:space="preserve"> </w:t>
-                            </w:r>
-                            <w:proofErr w:type="spellStart"/>
-                            <w:r>
-                              <w:rPr>
-                                <w:color w:val="000000" w:themeColor="text1"/>
-                              </w:rPr>
-                              <w:t>Mahasiswa</w:t>
-                            </w:r>
-                            <w:proofErr w:type="spellEnd"/>
+                            <w:r>
+                              <w:rPr>
+                                <w:color w:val="000000" w:themeColor="text1"/>
+                              </w:rPr>
+                              <w:t>Nomor Mahasiswa</w:t>
+                            </w:r>
                             <w:r>
                               <w:rPr>
                                 <w:color w:val="000000" w:themeColor="text1"/>
@@ -675,7 +555,7 @@
                               <w:rPr>
                                 <w:color w:val="000000" w:themeColor="text1"/>
                               </w:rPr>
-                              <w:t>63</w:t>
+                              <w:t>24</w:t>
                             </w:r>
                           </w:p>
                           <w:p>
@@ -804,28 +684,12 @@
                                 <w:color w:val="000000" w:themeColor="text1"/>
                               </w:rPr>
                             </w:pPr>
-                            <w:proofErr w:type="spellStart"/>
-                            <w:r>
-                              <w:rPr>
-                                <w:color w:val="000000" w:themeColor="text1"/>
-                              </w:rPr>
-                              <w:t>Dengan</w:t>
-                            </w:r>
-                            <w:proofErr w:type="spellEnd"/>
-                            <w:r>
-                              <w:rPr>
-                                <w:color w:val="000000" w:themeColor="text1"/>
-                              </w:rPr>
-                              <w:t xml:space="preserve"> </w:t>
-                            </w:r>
-                            <w:proofErr w:type="spellStart"/>
-                            <w:r>
-                              <w:rPr>
-                                <w:color w:val="000000" w:themeColor="text1"/>
-                              </w:rPr>
-                              <w:t>hasil</w:t>
-                            </w:r>
-                            <w:proofErr w:type="spellEnd"/>
+                            <w:r>
+                              <w:rPr>
+                                <w:color w:val="000000" w:themeColor="text1"/>
+                              </w:rPr>
+                              <w:t>Dengan hasil</w:t>
+                            </w:r>
                             <w:r>
                               <w:rPr>
                                 <w:color w:val="000000" w:themeColor="text1"/>
@@ -861,19 +725,11 @@
                                 <w:color w:val="000000" w:themeColor="text1"/>
                               </w:rPr>
                             </w:pPr>
-                            <w:proofErr w:type="spellStart"/>
-                            <w:r>
-                              <w:rPr>
-                                <w:color w:val="000000" w:themeColor="text1"/>
-                              </w:rPr>
-                              <w:t>Mataram</w:t>
-                            </w:r>
-                            <w:proofErr w:type="spellEnd"/>
-                            <w:r>
-                              <w:rPr>
-                                <w:color w:val="000000" w:themeColor="text1"/>
-                              </w:rPr>
-                              <w:t>,</w:t>
+                            <w:r>
+                              <w:rPr>
+                                <w:color w:val="000000" w:themeColor="text1"/>
+                              </w:rPr>
+                              <w:t>Mataram,</w:t>
                             </w:r>
                           </w:p>
                           <w:p>
@@ -887,21 +743,7 @@
                               <w:rPr>
                                 <w:color w:val="000000" w:themeColor="text1"/>
                               </w:rPr>
-                              <w:t xml:space="preserve">Dosen </w:t>
-                            </w:r>
-                            <w:proofErr w:type="spellStart"/>
-                            <w:r>
-                              <w:rPr>
-                                <w:color w:val="000000" w:themeColor="text1"/>
-                              </w:rPr>
-                              <w:t>Pembimbing</w:t>
-                            </w:r>
-                            <w:proofErr w:type="spellEnd"/>
-                            <w:r>
-                              <w:rPr>
-                                <w:color w:val="000000" w:themeColor="text1"/>
-                              </w:rPr>
-                              <w:t>,</w:t>
+                              <w:t>Dosen Pembimbing,</w:t>
                             </w:r>
                           </w:p>
                           <w:p>
@@ -994,23 +836,7 @@
                               <w:rPr>
                                 <w:color w:val="000000" w:themeColor="text1"/>
                               </w:rPr>
-                              <w:t xml:space="preserve">Ariyan Zubaidi, </w:t>
-                            </w:r>
-                            <w:proofErr w:type="spellStart"/>
-                            <w:proofErr w:type="gramStart"/>
-                            <w:r>
-                              <w:rPr>
-                                <w:color w:val="000000" w:themeColor="text1"/>
-                              </w:rPr>
-                              <w:t>S.Kom</w:t>
-                            </w:r>
-                            <w:proofErr w:type="spellEnd"/>
-                            <w:proofErr w:type="gramEnd"/>
-                            <w:r>
-                              <w:rPr>
-                                <w:color w:val="000000" w:themeColor="text1"/>
-                              </w:rPr>
-                              <w:t>., MT</w:t>
+                              <w:t>Ariyan Zubaidi, S.Kom., MT</w:t>
                             </w:r>
                           </w:p>
                           <w:p>
@@ -1333,79 +1159,13 @@
                                 <w:sz w:val="20"/>
                               </w:rPr>
                             </w:pPr>
-                            <w:proofErr w:type="spellStart"/>
                             <w:r>
                               <w:rPr>
                                 <w:rFonts w:eastAsia="Calibri"/>
                                 <w:color w:val="000000" w:themeColor="text1"/>
                                 <w:sz w:val="20"/>
                               </w:rPr>
-                              <w:t>Jln</w:t>
-                            </w:r>
-                            <w:proofErr w:type="spellEnd"/>
-                            <w:r>
-                              <w:rPr>
-                                <w:rFonts w:eastAsia="Calibri"/>
-                                <w:color w:val="000000" w:themeColor="text1"/>
-                                <w:sz w:val="20"/>
-                              </w:rPr>
-                              <w:t xml:space="preserve">.  </w:t>
-                            </w:r>
-                            <w:proofErr w:type="spellStart"/>
-                            <w:proofErr w:type="gramStart"/>
-                            <w:r>
-                              <w:rPr>
-                                <w:rFonts w:eastAsia="Calibri"/>
-                                <w:color w:val="000000" w:themeColor="text1"/>
-                                <w:sz w:val="20"/>
-                              </w:rPr>
-                              <w:t>Majapahit</w:t>
-                            </w:r>
-                            <w:proofErr w:type="spellEnd"/>
-                            <w:r>
-                              <w:rPr>
-                                <w:rFonts w:eastAsia="Calibri"/>
-                                <w:color w:val="000000" w:themeColor="text1"/>
-                                <w:sz w:val="20"/>
-                              </w:rPr>
-                              <w:t xml:space="preserve">  No.</w:t>
-                            </w:r>
-                            <w:proofErr w:type="gramEnd"/>
-                            <w:r>
-                              <w:rPr>
-                                <w:rFonts w:eastAsia="Calibri"/>
-                                <w:color w:val="000000" w:themeColor="text1"/>
-                                <w:sz w:val="20"/>
-                              </w:rPr>
-                              <w:t xml:space="preserve">  </w:t>
-                            </w:r>
-                            <w:proofErr w:type="gramStart"/>
-                            <w:r>
-                              <w:rPr>
-                                <w:rFonts w:eastAsia="Calibri"/>
-                                <w:color w:val="000000" w:themeColor="text1"/>
-                                <w:sz w:val="20"/>
-                              </w:rPr>
-                              <w:t xml:space="preserve">62  </w:t>
-                            </w:r>
-                            <w:proofErr w:type="spellStart"/>
-                            <w:r>
-                              <w:rPr>
-                                <w:rFonts w:eastAsia="Calibri"/>
-                                <w:color w:val="000000" w:themeColor="text1"/>
-                                <w:sz w:val="20"/>
-                              </w:rPr>
-                              <w:t>Mataram</w:t>
-                            </w:r>
-                            <w:proofErr w:type="spellEnd"/>
-                            <w:proofErr w:type="gramEnd"/>
-                            <w:r>
-                              <w:rPr>
-                                <w:rFonts w:eastAsia="Calibri"/>
-                                <w:color w:val="000000" w:themeColor="text1"/>
-                                <w:sz w:val="20"/>
-                              </w:rPr>
-                              <w:t xml:space="preserve">  83125  Telp (0370) 631712, Fax (0370) 636523</w:t>
+                              <w:t>Jln.  Majapahit  No.  62  Mataram  83125  Telp (0370) 631712, Fax (0370) 636523</w:t>
                             </w:r>
                           </w:p>
                           <w:p>
@@ -1551,48 +1311,11 @@
                           <w:color w:val="000000" w:themeColor="text1"/>
                         </w:rPr>
                       </w:pPr>
-                      <w:proofErr w:type="spellStart"/>
-                      <w:r>
-                        <w:rPr>
-                          <w:color w:val="000000" w:themeColor="text1"/>
-                        </w:rPr>
-                        <w:t>Menerangkan</w:t>
-                      </w:r>
-                      <w:proofErr w:type="spellEnd"/>
-                      <w:r>
-                        <w:rPr>
-                          <w:color w:val="000000" w:themeColor="text1"/>
-                        </w:rPr>
-                        <w:t xml:space="preserve"> </w:t>
-                      </w:r>
-                      <w:proofErr w:type="spellStart"/>
-                      <w:r>
-                        <w:rPr>
-                          <w:color w:val="000000" w:themeColor="text1"/>
-                        </w:rPr>
-                        <w:t>bahwa</w:t>
-                      </w:r>
-                      <w:proofErr w:type="spellEnd"/>
-                      <w:r>
-                        <w:rPr>
-                          <w:color w:val="000000" w:themeColor="text1"/>
-                        </w:rPr>
-                        <w:t xml:space="preserve"> </w:t>
-                      </w:r>
-                      <w:proofErr w:type="spellStart"/>
-                      <w:proofErr w:type="gramStart"/>
-                      <w:r>
-                        <w:rPr>
-                          <w:color w:val="000000" w:themeColor="text1"/>
-                        </w:rPr>
-                        <w:t>Mahasiswa</w:t>
-                      </w:r>
-                      <w:proofErr w:type="spellEnd"/>
-                      <w:r>
-                        <w:rPr>
-                          <w:color w:val="000000" w:themeColor="text1"/>
-                        </w:rPr>
-                        <w:t xml:space="preserve"> </w:t>
+                      <w:r>
+                        <w:rPr>
+                          <w:color w:val="000000" w:themeColor="text1"/>
+                        </w:rPr>
+                        <w:t xml:space="preserve">Menerangkan bahwa Mahasiswa </w:t>
                       </w:r>
                       <w:r>
                         <w:rPr>
@@ -1600,7 +1323,6 @@
                         </w:rPr>
                         <w:t>:</w:t>
                       </w:r>
-                      <w:proofErr w:type="gramEnd"/>
                     </w:p>
                     <w:p>
                       <w:pPr>
@@ -1652,28 +1374,12 @@
                           <w:color w:val="000000" w:themeColor="text1"/>
                         </w:rPr>
                       </w:pPr>
-                      <w:proofErr w:type="spellStart"/>
-                      <w:r>
-                        <w:rPr>
-                          <w:color w:val="000000" w:themeColor="text1"/>
-                        </w:rPr>
-                        <w:t>Nomor</w:t>
-                      </w:r>
-                      <w:proofErr w:type="spellEnd"/>
-                      <w:r>
-                        <w:rPr>
-                          <w:color w:val="000000" w:themeColor="text1"/>
-                        </w:rPr>
-                        <w:t xml:space="preserve"> </w:t>
-                      </w:r>
-                      <w:proofErr w:type="spellStart"/>
-                      <w:r>
-                        <w:rPr>
-                          <w:color w:val="000000" w:themeColor="text1"/>
-                        </w:rPr>
-                        <w:t>Mahasiswa</w:t>
-                      </w:r>
-                      <w:proofErr w:type="spellEnd"/>
+                      <w:r>
+                        <w:rPr>
+                          <w:color w:val="000000" w:themeColor="text1"/>
+                        </w:rPr>
+                        <w:t>Nomor Mahasiswa</w:t>
+                      </w:r>
                       <w:r>
                         <w:rPr>
                           <w:color w:val="000000" w:themeColor="text1"/>
@@ -1697,7 +1403,7 @@
                         <w:rPr>
                           <w:color w:val="000000" w:themeColor="text1"/>
                         </w:rPr>
-                        <w:t>63</w:t>
+                        <w:t>24</w:t>
                       </w:r>
                     </w:p>
                     <w:p>
@@ -1826,28 +1532,12 @@
                           <w:color w:val="000000" w:themeColor="text1"/>
                         </w:rPr>
                       </w:pPr>
-                      <w:proofErr w:type="spellStart"/>
-                      <w:r>
-                        <w:rPr>
-                          <w:color w:val="000000" w:themeColor="text1"/>
-                        </w:rPr>
-                        <w:t>Dengan</w:t>
-                      </w:r>
-                      <w:proofErr w:type="spellEnd"/>
-                      <w:r>
-                        <w:rPr>
-                          <w:color w:val="000000" w:themeColor="text1"/>
-                        </w:rPr>
-                        <w:t xml:space="preserve"> </w:t>
-                      </w:r>
-                      <w:proofErr w:type="spellStart"/>
-                      <w:r>
-                        <w:rPr>
-                          <w:color w:val="000000" w:themeColor="text1"/>
-                        </w:rPr>
-                        <w:t>hasil</w:t>
-                      </w:r>
-                      <w:proofErr w:type="spellEnd"/>
+                      <w:r>
+                        <w:rPr>
+                          <w:color w:val="000000" w:themeColor="text1"/>
+                        </w:rPr>
+                        <w:t>Dengan hasil</w:t>
+                      </w:r>
                       <w:r>
                         <w:rPr>
                           <w:color w:val="000000" w:themeColor="text1"/>
@@ -1883,19 +1573,11 @@
                           <w:color w:val="000000" w:themeColor="text1"/>
                         </w:rPr>
                       </w:pPr>
-                      <w:proofErr w:type="spellStart"/>
-                      <w:r>
-                        <w:rPr>
-                          <w:color w:val="000000" w:themeColor="text1"/>
-                        </w:rPr>
-                        <w:t>Mataram</w:t>
-                      </w:r>
-                      <w:proofErr w:type="spellEnd"/>
-                      <w:r>
-                        <w:rPr>
-                          <w:color w:val="000000" w:themeColor="text1"/>
-                        </w:rPr>
-                        <w:t>,</w:t>
+                      <w:r>
+                        <w:rPr>
+                          <w:color w:val="000000" w:themeColor="text1"/>
+                        </w:rPr>
+                        <w:t>Mataram,</w:t>
                       </w:r>
                     </w:p>
                     <w:p>
@@ -1909,21 +1591,7 @@
                         <w:rPr>
                           <w:color w:val="000000" w:themeColor="text1"/>
                         </w:rPr>
-                        <w:t xml:space="preserve">Dosen </w:t>
-                      </w:r>
-                      <w:proofErr w:type="spellStart"/>
-                      <w:r>
-                        <w:rPr>
-                          <w:color w:val="000000" w:themeColor="text1"/>
-                        </w:rPr>
-                        <w:t>Pembimbing</w:t>
-                      </w:r>
-                      <w:proofErr w:type="spellEnd"/>
-                      <w:r>
-                        <w:rPr>
-                          <w:color w:val="000000" w:themeColor="text1"/>
-                        </w:rPr>
-                        <w:t>,</w:t>
+                        <w:t>Dosen Pembimbing,</w:t>
                       </w:r>
                     </w:p>
                     <w:p>
@@ -2016,23 +1684,7 @@
                         <w:rPr>
                           <w:color w:val="000000" w:themeColor="text1"/>
                         </w:rPr>
-                        <w:t xml:space="preserve">Ariyan Zubaidi, </w:t>
-                      </w:r>
-                      <w:proofErr w:type="spellStart"/>
-                      <w:proofErr w:type="gramStart"/>
-                      <w:r>
-                        <w:rPr>
-                          <w:color w:val="000000" w:themeColor="text1"/>
-                        </w:rPr>
-                        <w:t>S.Kom</w:t>
-                      </w:r>
-                      <w:proofErr w:type="spellEnd"/>
-                      <w:proofErr w:type="gramEnd"/>
-                      <w:r>
-                        <w:rPr>
-                          <w:color w:val="000000" w:themeColor="text1"/>
-                        </w:rPr>
-                        <w:t>., MT</w:t>
+                        <w:t>Ariyan Zubaidi, S.Kom., MT</w:t>
                       </w:r>
                     </w:p>
                     <w:p>
@@ -2389,79 +2041,13 @@
                                       <w:sz w:val="20"/>
                                     </w:rPr>
                                   </w:pPr>
-                                  <w:proofErr w:type="spellStart"/>
                                   <w:r>
                                     <w:rPr>
                                       <w:rFonts w:eastAsia="Calibri"/>
                                       <w:color w:val="000000" w:themeColor="text1"/>
                                       <w:sz w:val="20"/>
                                     </w:rPr>
-                                    <w:t>Jln</w:t>
-                                  </w:r>
-                                  <w:proofErr w:type="spellEnd"/>
-                                  <w:r>
-                                    <w:rPr>
-                                      <w:rFonts w:eastAsia="Calibri"/>
-                                      <w:color w:val="000000" w:themeColor="text1"/>
-                                      <w:sz w:val="20"/>
-                                    </w:rPr>
-                                    <w:t xml:space="preserve">.  </w:t>
-                                  </w:r>
-                                  <w:proofErr w:type="spellStart"/>
-                                  <w:proofErr w:type="gramStart"/>
-                                  <w:r>
-                                    <w:rPr>
-                                      <w:rFonts w:eastAsia="Calibri"/>
-                                      <w:color w:val="000000" w:themeColor="text1"/>
-                                      <w:sz w:val="20"/>
-                                    </w:rPr>
-                                    <w:t>Majapahit</w:t>
-                                  </w:r>
-                                  <w:proofErr w:type="spellEnd"/>
-                                  <w:r>
-                                    <w:rPr>
-                                      <w:rFonts w:eastAsia="Calibri"/>
-                                      <w:color w:val="000000" w:themeColor="text1"/>
-                                      <w:sz w:val="20"/>
-                                    </w:rPr>
-                                    <w:t xml:space="preserve">  No.</w:t>
-                                  </w:r>
-                                  <w:proofErr w:type="gramEnd"/>
-                                  <w:r>
-                                    <w:rPr>
-                                      <w:rFonts w:eastAsia="Calibri"/>
-                                      <w:color w:val="000000" w:themeColor="text1"/>
-                                      <w:sz w:val="20"/>
-                                    </w:rPr>
-                                    <w:t xml:space="preserve">  </w:t>
-                                  </w:r>
-                                  <w:proofErr w:type="gramStart"/>
-                                  <w:r>
-                                    <w:rPr>
-                                      <w:rFonts w:eastAsia="Calibri"/>
-                                      <w:color w:val="000000" w:themeColor="text1"/>
-                                      <w:sz w:val="20"/>
-                                    </w:rPr>
-                                    <w:t xml:space="preserve">62  </w:t>
-                                  </w:r>
-                                  <w:proofErr w:type="spellStart"/>
-                                  <w:r>
-                                    <w:rPr>
-                                      <w:rFonts w:eastAsia="Calibri"/>
-                                      <w:color w:val="000000" w:themeColor="text1"/>
-                                      <w:sz w:val="20"/>
-                                    </w:rPr>
-                                    <w:t>Mataram</w:t>
-                                  </w:r>
-                                  <w:proofErr w:type="spellEnd"/>
-                                  <w:proofErr w:type="gramEnd"/>
-                                  <w:r>
-                                    <w:rPr>
-                                      <w:rFonts w:eastAsia="Calibri"/>
-                                      <w:color w:val="000000" w:themeColor="text1"/>
-                                      <w:sz w:val="20"/>
-                                    </w:rPr>
-                                    <w:t xml:space="preserve">  83125  Telp (0370) 631712, Fax (0370) 636523</w:t>
+                                    <w:t>Jln.  Majapahit  No.  62  Mataram  83125  Telp (0370) 631712, Fax (0370) 636523</w:t>
                                   </w:r>
                                 </w:p>
                                 <w:p>
@@ -2607,48 +2193,11 @@
                                 <w:color w:val="000000" w:themeColor="text1"/>
                               </w:rPr>
                             </w:pPr>
-                            <w:proofErr w:type="spellStart"/>
-                            <w:r>
-                              <w:rPr>
-                                <w:color w:val="000000" w:themeColor="text1"/>
-                              </w:rPr>
-                              <w:t>Menerangkan</w:t>
-                            </w:r>
-                            <w:proofErr w:type="spellEnd"/>
-                            <w:r>
-                              <w:rPr>
-                                <w:color w:val="000000" w:themeColor="text1"/>
-                              </w:rPr>
-                              <w:t xml:space="preserve"> </w:t>
-                            </w:r>
-                            <w:proofErr w:type="spellStart"/>
-                            <w:r>
-                              <w:rPr>
-                                <w:color w:val="000000" w:themeColor="text1"/>
-                              </w:rPr>
-                              <w:t>bahwa</w:t>
-                            </w:r>
-                            <w:proofErr w:type="spellEnd"/>
-                            <w:r>
-                              <w:rPr>
-                                <w:color w:val="000000" w:themeColor="text1"/>
-                              </w:rPr>
-                              <w:t xml:space="preserve"> </w:t>
-                            </w:r>
-                            <w:proofErr w:type="spellStart"/>
-                            <w:proofErr w:type="gramStart"/>
-                            <w:r>
-                              <w:rPr>
-                                <w:color w:val="000000" w:themeColor="text1"/>
-                              </w:rPr>
-                              <w:t>Mahasiswa</w:t>
-                            </w:r>
-                            <w:proofErr w:type="spellEnd"/>
-                            <w:r>
-                              <w:rPr>
-                                <w:color w:val="000000" w:themeColor="text1"/>
-                              </w:rPr>
-                              <w:t xml:space="preserve"> </w:t>
+                            <w:r>
+                              <w:rPr>
+                                <w:color w:val="000000" w:themeColor="text1"/>
+                              </w:rPr>
+                              <w:t xml:space="preserve">Menerangkan bahwa Mahasiswa </w:t>
                             </w:r>
                             <w:r>
                               <w:rPr>
@@ -2656,7 +2205,6 @@
                               </w:rPr>
                               <w:t>:</w:t>
                             </w:r>
-                            <w:proofErr w:type="gramEnd"/>
                           </w:p>
                           <w:p>
                             <w:pPr>
@@ -2718,28 +2266,12 @@
                                 <w:color w:val="000000" w:themeColor="text1"/>
                               </w:rPr>
                             </w:pPr>
-                            <w:proofErr w:type="spellStart"/>
-                            <w:r>
-                              <w:rPr>
-                                <w:color w:val="000000" w:themeColor="text1"/>
-                              </w:rPr>
-                              <w:t>Nomor</w:t>
-                            </w:r>
-                            <w:proofErr w:type="spellEnd"/>
-                            <w:r>
-                              <w:rPr>
-                                <w:color w:val="000000" w:themeColor="text1"/>
-                              </w:rPr>
-                              <w:t xml:space="preserve"> </w:t>
-                            </w:r>
-                            <w:proofErr w:type="spellStart"/>
-                            <w:r>
-                              <w:rPr>
-                                <w:color w:val="000000" w:themeColor="text1"/>
-                              </w:rPr>
-                              <w:t>Mahasiswa</w:t>
-                            </w:r>
-                            <w:proofErr w:type="spellEnd"/>
+                            <w:r>
+                              <w:rPr>
+                                <w:color w:val="000000" w:themeColor="text1"/>
+                              </w:rPr>
+                              <w:t>Nomor Mahasiswa</w:t>
+                            </w:r>
                             <w:r>
                               <w:rPr>
                                 <w:color w:val="000000" w:themeColor="text1"/>
@@ -2763,7 +2295,7 @@
                               <w:rPr>
                                 <w:color w:val="000000" w:themeColor="text1"/>
                               </w:rPr>
-                              <w:t>22</w:t>
+                              <w:t>24</w:t>
                             </w:r>
                           </w:p>
                           <w:p>
@@ -2906,28 +2438,12 @@
                                 <w:color w:val="000000" w:themeColor="text1"/>
                               </w:rPr>
                             </w:pPr>
-                            <w:proofErr w:type="spellStart"/>
-                            <w:r>
-                              <w:rPr>
-                                <w:color w:val="000000" w:themeColor="text1"/>
-                              </w:rPr>
-                              <w:t>Dengan</w:t>
-                            </w:r>
-                            <w:proofErr w:type="spellEnd"/>
-                            <w:r>
-                              <w:rPr>
-                                <w:color w:val="000000" w:themeColor="text1"/>
-                              </w:rPr>
-                              <w:t xml:space="preserve"> </w:t>
-                            </w:r>
-                            <w:proofErr w:type="spellStart"/>
-                            <w:r>
-                              <w:rPr>
-                                <w:color w:val="000000" w:themeColor="text1"/>
-                              </w:rPr>
-                              <w:t>hasil</w:t>
-                            </w:r>
-                            <w:proofErr w:type="spellEnd"/>
+                            <w:r>
+                              <w:rPr>
+                                <w:color w:val="000000" w:themeColor="text1"/>
+                              </w:rPr>
+                              <w:t>Dengan hasil</w:t>
+                            </w:r>
                             <w:r>
                               <w:rPr>
                                 <w:color w:val="000000" w:themeColor="text1"/>
@@ -2969,19 +2485,11 @@
                                 <w:color w:val="000000" w:themeColor="text1"/>
                               </w:rPr>
                             </w:pPr>
-                            <w:proofErr w:type="spellStart"/>
-                            <w:r>
-                              <w:rPr>
-                                <w:color w:val="000000" w:themeColor="text1"/>
-                              </w:rPr>
-                              <w:t>Mataram</w:t>
-                            </w:r>
-                            <w:proofErr w:type="spellEnd"/>
-                            <w:r>
-                              <w:rPr>
-                                <w:color w:val="000000" w:themeColor="text1"/>
-                              </w:rPr>
-                              <w:t>,</w:t>
+                            <w:r>
+                              <w:rPr>
+                                <w:color w:val="000000" w:themeColor="text1"/>
+                              </w:rPr>
+                              <w:t>Mataram,</w:t>
                             </w:r>
                           </w:p>
                           <w:p>
@@ -2995,21 +2503,7 @@
                               <w:rPr>
                                 <w:color w:val="000000" w:themeColor="text1"/>
                               </w:rPr>
-                              <w:t xml:space="preserve">Dosen </w:t>
-                            </w:r>
-                            <w:proofErr w:type="spellStart"/>
-                            <w:r>
-                              <w:rPr>
-                                <w:color w:val="000000" w:themeColor="text1"/>
-                              </w:rPr>
-                              <w:t>Pembimbing</w:t>
-                            </w:r>
-                            <w:proofErr w:type="spellEnd"/>
-                            <w:r>
-                              <w:rPr>
-                                <w:color w:val="000000" w:themeColor="text1"/>
-                              </w:rPr>
-                              <w:t>,</w:t>
+                              <w:t>Dosen Pembimbing,</w:t>
                             </w:r>
                           </w:p>
                           <w:p>
@@ -3097,23 +2591,7 @@
                               <w:rPr>
                                 <w:color w:val="000000" w:themeColor="text1"/>
                               </w:rPr>
-                              <w:t xml:space="preserve">Ariyan Zubaidi, </w:t>
-                            </w:r>
-                            <w:proofErr w:type="spellStart"/>
-                            <w:proofErr w:type="gramStart"/>
-                            <w:r>
-                              <w:rPr>
-                                <w:color w:val="000000" w:themeColor="text1"/>
-                              </w:rPr>
-                              <w:t>S.Kom</w:t>
-                            </w:r>
-                            <w:proofErr w:type="spellEnd"/>
-                            <w:proofErr w:type="gramEnd"/>
-                            <w:r>
-                              <w:rPr>
-                                <w:color w:val="000000" w:themeColor="text1"/>
-                              </w:rPr>
-                              <w:t>., MT</w:t>
+                              <w:t>Ariyan Zubaidi, S.Kom., MT</w:t>
                             </w:r>
                           </w:p>
                           <w:p>
@@ -3425,79 +2903,13 @@
                                 <w:sz w:val="20"/>
                               </w:rPr>
                             </w:pPr>
-                            <w:proofErr w:type="spellStart"/>
                             <w:r>
                               <w:rPr>
                                 <w:rFonts w:eastAsia="Calibri"/>
                                 <w:color w:val="000000" w:themeColor="text1"/>
                                 <w:sz w:val="20"/>
                               </w:rPr>
-                              <w:t>Jln</w:t>
-                            </w:r>
-                            <w:proofErr w:type="spellEnd"/>
-                            <w:r>
-                              <w:rPr>
-                                <w:rFonts w:eastAsia="Calibri"/>
-                                <w:color w:val="000000" w:themeColor="text1"/>
-                                <w:sz w:val="20"/>
-                              </w:rPr>
-                              <w:t xml:space="preserve">.  </w:t>
-                            </w:r>
-                            <w:proofErr w:type="spellStart"/>
-                            <w:proofErr w:type="gramStart"/>
-                            <w:r>
-                              <w:rPr>
-                                <w:rFonts w:eastAsia="Calibri"/>
-                                <w:color w:val="000000" w:themeColor="text1"/>
-                                <w:sz w:val="20"/>
-                              </w:rPr>
-                              <w:t>Majapahit</w:t>
-                            </w:r>
-                            <w:proofErr w:type="spellEnd"/>
-                            <w:r>
-                              <w:rPr>
-                                <w:rFonts w:eastAsia="Calibri"/>
-                                <w:color w:val="000000" w:themeColor="text1"/>
-                                <w:sz w:val="20"/>
-                              </w:rPr>
-                              <w:t xml:space="preserve">  No.</w:t>
-                            </w:r>
-                            <w:proofErr w:type="gramEnd"/>
-                            <w:r>
-                              <w:rPr>
-                                <w:rFonts w:eastAsia="Calibri"/>
-                                <w:color w:val="000000" w:themeColor="text1"/>
-                                <w:sz w:val="20"/>
-                              </w:rPr>
-                              <w:t xml:space="preserve">  </w:t>
-                            </w:r>
-                            <w:proofErr w:type="gramStart"/>
-                            <w:r>
-                              <w:rPr>
-                                <w:rFonts w:eastAsia="Calibri"/>
-                                <w:color w:val="000000" w:themeColor="text1"/>
-                                <w:sz w:val="20"/>
-                              </w:rPr>
-                              <w:t xml:space="preserve">62  </w:t>
-                            </w:r>
-                            <w:proofErr w:type="spellStart"/>
-                            <w:r>
-                              <w:rPr>
-                                <w:rFonts w:eastAsia="Calibri"/>
-                                <w:color w:val="000000" w:themeColor="text1"/>
-                                <w:sz w:val="20"/>
-                              </w:rPr>
-                              <w:t>Mataram</w:t>
-                            </w:r>
-                            <w:proofErr w:type="spellEnd"/>
-                            <w:proofErr w:type="gramEnd"/>
-                            <w:r>
-                              <w:rPr>
-                                <w:rFonts w:eastAsia="Calibri"/>
-                                <w:color w:val="000000" w:themeColor="text1"/>
-                                <w:sz w:val="20"/>
-                              </w:rPr>
-                              <w:t xml:space="preserve">  83125  Telp (0370) 631712, Fax (0370) 636523</w:t>
+                              <w:t>Jln.  Majapahit  No.  62  Mataram  83125  Telp (0370) 631712, Fax (0370) 636523</w:t>
                             </w:r>
                           </w:p>
                           <w:p>
@@ -3643,48 +3055,11 @@
                           <w:color w:val="000000" w:themeColor="text1"/>
                         </w:rPr>
                       </w:pPr>
-                      <w:proofErr w:type="spellStart"/>
-                      <w:r>
-                        <w:rPr>
-                          <w:color w:val="000000" w:themeColor="text1"/>
-                        </w:rPr>
-                        <w:t>Menerangkan</w:t>
-                      </w:r>
-                      <w:proofErr w:type="spellEnd"/>
-                      <w:r>
-                        <w:rPr>
-                          <w:color w:val="000000" w:themeColor="text1"/>
-                        </w:rPr>
-                        <w:t xml:space="preserve"> </w:t>
-                      </w:r>
-                      <w:proofErr w:type="spellStart"/>
-                      <w:r>
-                        <w:rPr>
-                          <w:color w:val="000000" w:themeColor="text1"/>
-                        </w:rPr>
-                        <w:t>bahwa</w:t>
-                      </w:r>
-                      <w:proofErr w:type="spellEnd"/>
-                      <w:r>
-                        <w:rPr>
-                          <w:color w:val="000000" w:themeColor="text1"/>
-                        </w:rPr>
-                        <w:t xml:space="preserve"> </w:t>
-                      </w:r>
-                      <w:proofErr w:type="spellStart"/>
-                      <w:proofErr w:type="gramStart"/>
-                      <w:r>
-                        <w:rPr>
-                          <w:color w:val="000000" w:themeColor="text1"/>
-                        </w:rPr>
-                        <w:t>Mahasiswa</w:t>
-                      </w:r>
-                      <w:proofErr w:type="spellEnd"/>
-                      <w:r>
-                        <w:rPr>
-                          <w:color w:val="000000" w:themeColor="text1"/>
-                        </w:rPr>
-                        <w:t xml:space="preserve"> </w:t>
+                      <w:r>
+                        <w:rPr>
+                          <w:color w:val="000000" w:themeColor="text1"/>
+                        </w:rPr>
+                        <w:t xml:space="preserve">Menerangkan bahwa Mahasiswa </w:t>
                       </w:r>
                       <w:r>
                         <w:rPr>
@@ -3692,7 +3067,6 @@
                         </w:rPr>
                         <w:t>:</w:t>
                       </w:r>
-                      <w:proofErr w:type="gramEnd"/>
                     </w:p>
                     <w:p>
                       <w:pPr>
@@ -3754,28 +3128,12 @@
                           <w:color w:val="000000" w:themeColor="text1"/>
                         </w:rPr>
                       </w:pPr>
-                      <w:proofErr w:type="spellStart"/>
-                      <w:r>
-                        <w:rPr>
-                          <w:color w:val="000000" w:themeColor="text1"/>
-                        </w:rPr>
-                        <w:t>Nomor</w:t>
-                      </w:r>
-                      <w:proofErr w:type="spellEnd"/>
-                      <w:r>
-                        <w:rPr>
-                          <w:color w:val="000000" w:themeColor="text1"/>
-                        </w:rPr>
-                        <w:t xml:space="preserve"> </w:t>
-                      </w:r>
-                      <w:proofErr w:type="spellStart"/>
-                      <w:r>
-                        <w:rPr>
-                          <w:color w:val="000000" w:themeColor="text1"/>
-                        </w:rPr>
-                        <w:t>Mahasiswa</w:t>
-                      </w:r>
-                      <w:proofErr w:type="spellEnd"/>
+                      <w:r>
+                        <w:rPr>
+                          <w:color w:val="000000" w:themeColor="text1"/>
+                        </w:rPr>
+                        <w:t>Nomor Mahasiswa</w:t>
+                      </w:r>
                       <w:r>
                         <w:rPr>
                           <w:color w:val="000000" w:themeColor="text1"/>
@@ -3799,7 +3157,7 @@
                         <w:rPr>
                           <w:color w:val="000000" w:themeColor="text1"/>
                         </w:rPr>
-                        <w:t>22</w:t>
+                        <w:t>24</w:t>
                       </w:r>
                     </w:p>
                     <w:p>
@@ -3942,28 +3300,12 @@
                           <w:color w:val="000000" w:themeColor="text1"/>
                         </w:rPr>
                       </w:pPr>
-                      <w:proofErr w:type="spellStart"/>
-                      <w:r>
-                        <w:rPr>
-                          <w:color w:val="000000" w:themeColor="text1"/>
-                        </w:rPr>
-                        <w:t>Dengan</w:t>
-                      </w:r>
-                      <w:proofErr w:type="spellEnd"/>
-                      <w:r>
-                        <w:rPr>
-                          <w:color w:val="000000" w:themeColor="text1"/>
-                        </w:rPr>
-                        <w:t xml:space="preserve"> </w:t>
-                      </w:r>
-                      <w:proofErr w:type="spellStart"/>
-                      <w:r>
-                        <w:rPr>
-                          <w:color w:val="000000" w:themeColor="text1"/>
-                        </w:rPr>
-                        <w:t>hasil</w:t>
-                      </w:r>
-                      <w:proofErr w:type="spellEnd"/>
+                      <w:r>
+                        <w:rPr>
+                          <w:color w:val="000000" w:themeColor="text1"/>
+                        </w:rPr>
+                        <w:t>Dengan hasil</w:t>
+                      </w:r>
                       <w:r>
                         <w:rPr>
                           <w:color w:val="000000" w:themeColor="text1"/>
@@ -4005,19 +3347,11 @@
                           <w:color w:val="000000" w:themeColor="text1"/>
                         </w:rPr>
                       </w:pPr>
-                      <w:proofErr w:type="spellStart"/>
-                      <w:r>
-                        <w:rPr>
-                          <w:color w:val="000000" w:themeColor="text1"/>
-                        </w:rPr>
-                        <w:t>Mataram</w:t>
-                      </w:r>
-                      <w:proofErr w:type="spellEnd"/>
-                      <w:r>
-                        <w:rPr>
-                          <w:color w:val="000000" w:themeColor="text1"/>
-                        </w:rPr>
-                        <w:t>,</w:t>
+                      <w:r>
+                        <w:rPr>
+                          <w:color w:val="000000" w:themeColor="text1"/>
+                        </w:rPr>
+                        <w:t>Mataram,</w:t>
                       </w:r>
                     </w:p>
                     <w:p>
@@ -4031,21 +3365,7 @@
                         <w:rPr>
                           <w:color w:val="000000" w:themeColor="text1"/>
                         </w:rPr>
-                        <w:t xml:space="preserve">Dosen </w:t>
-                      </w:r>
-                      <w:proofErr w:type="spellStart"/>
-                      <w:r>
-                        <w:rPr>
-                          <w:color w:val="000000" w:themeColor="text1"/>
-                        </w:rPr>
-                        <w:t>Pembimbing</w:t>
-                      </w:r>
-                      <w:proofErr w:type="spellEnd"/>
-                      <w:r>
-                        <w:rPr>
-                          <w:color w:val="000000" w:themeColor="text1"/>
-                        </w:rPr>
-                        <w:t>,</w:t>
+                        <w:t>Dosen Pembimbing,</w:t>
                       </w:r>
                     </w:p>
                     <w:p>
@@ -4133,23 +3453,7 @@
                         <w:rPr>
                           <w:color w:val="000000" w:themeColor="text1"/>
                         </w:rPr>
-                        <w:t xml:space="preserve">Ariyan Zubaidi, </w:t>
-                      </w:r>
-                      <w:proofErr w:type="spellStart"/>
-                      <w:proofErr w:type="gramStart"/>
-                      <w:r>
-                        <w:rPr>
-                          <w:color w:val="000000" w:themeColor="text1"/>
-                        </w:rPr>
-                        <w:t>S.Kom</w:t>
-                      </w:r>
-                      <w:proofErr w:type="spellEnd"/>
-                      <w:proofErr w:type="gramEnd"/>
-                      <w:r>
-                        <w:rPr>
-                          <w:color w:val="000000" w:themeColor="text1"/>
-                        </w:rPr>
-                        <w:t>., MT</w:t>
+                        <w:t>Ariyan Zubaidi, S.Kom., MT</w:t>
                       </w:r>
                     </w:p>
                     <w:p>
@@ -4621,71 +3925,12 @@
                                       <w:sz w:val="20"/>
                                     </w:rPr>
                                   </w:pPr>
-                                  <w:proofErr w:type="spellStart"/>
                                   <w:r>
                                     <w:rPr>
                                       <w:rFonts w:eastAsia="Calibri"/>
                                       <w:sz w:val="20"/>
                                     </w:rPr>
-                                    <w:t>Jln</w:t>
-                                  </w:r>
-                                  <w:proofErr w:type="spellEnd"/>
-                                  <w:r>
-                                    <w:rPr>
-                                      <w:rFonts w:eastAsia="Calibri"/>
-                                      <w:sz w:val="20"/>
-                                    </w:rPr>
-                                    <w:t xml:space="preserve">.  </w:t>
-                                  </w:r>
-                                  <w:proofErr w:type="spellStart"/>
-                                  <w:proofErr w:type="gramStart"/>
-                                  <w:r>
-                                    <w:rPr>
-                                      <w:rFonts w:eastAsia="Calibri"/>
-                                      <w:sz w:val="20"/>
-                                    </w:rPr>
-                                    <w:t>Majapahit</w:t>
-                                  </w:r>
-                                  <w:proofErr w:type="spellEnd"/>
-                                  <w:r>
-                                    <w:rPr>
-                                      <w:rFonts w:eastAsia="Calibri"/>
-                                      <w:sz w:val="20"/>
-                                    </w:rPr>
-                                    <w:t xml:space="preserve">  No.</w:t>
-                                  </w:r>
-                                  <w:proofErr w:type="gramEnd"/>
-                                  <w:r>
-                                    <w:rPr>
-                                      <w:rFonts w:eastAsia="Calibri"/>
-                                      <w:sz w:val="20"/>
-                                    </w:rPr>
-                                    <w:t xml:space="preserve">  </w:t>
-                                  </w:r>
-                                  <w:proofErr w:type="gramStart"/>
-                                  <w:r>
-                                    <w:rPr>
-                                      <w:rFonts w:eastAsia="Calibri"/>
-                                      <w:sz w:val="20"/>
-                                    </w:rPr>
-                                    <w:t xml:space="preserve">62  </w:t>
-                                  </w:r>
-                                  <w:proofErr w:type="spellStart"/>
-                                  <w:r>
-                                    <w:rPr>
-                                      <w:rFonts w:eastAsia="Calibri"/>
-                                      <w:sz w:val="20"/>
-                                    </w:rPr>
-                                    <w:t>Mataram</w:t>
-                                  </w:r>
-                                  <w:proofErr w:type="spellEnd"/>
-                                  <w:proofErr w:type="gramEnd"/>
-                                  <w:r>
-                                    <w:rPr>
-                                      <w:rFonts w:eastAsia="Calibri"/>
-                                      <w:sz w:val="20"/>
-                                    </w:rPr>
-                                    <w:t xml:space="preserve">  83125  Telp (0370) 631712, Fax (0370) 636523</w:t>
+                                    <w:t>Jln.  Majapahit  No.  62  Mataram  83125  Telp (0370) 631712, Fax (0370) 636523</w:t>
                                   </w:r>
                                 </w:p>
                                 <w:p>
@@ -4829,48 +4074,11 @@
                                 <w:color w:val="000000" w:themeColor="text1"/>
                               </w:rPr>
                             </w:pPr>
-                            <w:proofErr w:type="spellStart"/>
-                            <w:r>
-                              <w:rPr>
-                                <w:color w:val="000000" w:themeColor="text1"/>
-                              </w:rPr>
-                              <w:t>Menerangkan</w:t>
-                            </w:r>
-                            <w:proofErr w:type="spellEnd"/>
-                            <w:r>
-                              <w:rPr>
-                                <w:color w:val="000000" w:themeColor="text1"/>
-                              </w:rPr>
-                              <w:t xml:space="preserve"> </w:t>
-                            </w:r>
-                            <w:proofErr w:type="spellStart"/>
-                            <w:r>
-                              <w:rPr>
-                                <w:color w:val="000000" w:themeColor="text1"/>
-                              </w:rPr>
-                              <w:t>bahwa</w:t>
-                            </w:r>
-                            <w:proofErr w:type="spellEnd"/>
-                            <w:r>
-                              <w:rPr>
-                                <w:color w:val="000000" w:themeColor="text1"/>
-                              </w:rPr>
-                              <w:t xml:space="preserve"> </w:t>
-                            </w:r>
-                            <w:proofErr w:type="spellStart"/>
-                            <w:proofErr w:type="gramStart"/>
-                            <w:r>
-                              <w:rPr>
-                                <w:color w:val="000000" w:themeColor="text1"/>
-                              </w:rPr>
-                              <w:t>Mahasiswa</w:t>
-                            </w:r>
-                            <w:proofErr w:type="spellEnd"/>
-                            <w:r>
-                              <w:rPr>
-                                <w:color w:val="000000" w:themeColor="text1"/>
-                              </w:rPr>
-                              <w:t xml:space="preserve"> </w:t>
+                            <w:r>
+                              <w:rPr>
+                                <w:color w:val="000000" w:themeColor="text1"/>
+                              </w:rPr>
+                              <w:t xml:space="preserve">Menerangkan bahwa Mahasiswa </w:t>
                             </w:r>
                             <w:r>
                               <w:rPr>
@@ -4878,7 +4086,6 @@
                               </w:rPr>
                               <w:t>:</w:t>
                             </w:r>
-                            <w:proofErr w:type="gramEnd"/>
                           </w:p>
                           <w:p>
                             <w:pPr>
@@ -4936,28 +4143,12 @@
                                 <w:color w:val="000000" w:themeColor="text1"/>
                               </w:rPr>
                             </w:pPr>
-                            <w:proofErr w:type="spellStart"/>
-                            <w:r>
-                              <w:rPr>
-                                <w:color w:val="000000" w:themeColor="text1"/>
-                              </w:rPr>
-                              <w:t>Nomor</w:t>
-                            </w:r>
-                            <w:proofErr w:type="spellEnd"/>
-                            <w:r>
-                              <w:rPr>
-                                <w:color w:val="000000" w:themeColor="text1"/>
-                              </w:rPr>
-                              <w:t xml:space="preserve"> </w:t>
-                            </w:r>
-                            <w:proofErr w:type="spellStart"/>
-                            <w:r>
-                              <w:rPr>
-                                <w:color w:val="000000" w:themeColor="text1"/>
-                              </w:rPr>
-                              <w:t>Mahasiswa</w:t>
-                            </w:r>
-                            <w:proofErr w:type="spellEnd"/>
+                            <w:r>
+                              <w:rPr>
+                                <w:color w:val="000000" w:themeColor="text1"/>
+                              </w:rPr>
+                              <w:t>Nomor Mahasiswa</w:t>
+                            </w:r>
                             <w:r>
                               <w:rPr>
                                 <w:color w:val="000000" w:themeColor="text1"/>
@@ -4981,7 +4172,7 @@
                               <w:rPr>
                                 <w:color w:val="000000" w:themeColor="text1"/>
                               </w:rPr>
-                              <w:t>22</w:t>
+                              <w:t>24</w:t>
                             </w:r>
                           </w:p>
                           <w:p>
@@ -5110,28 +4301,12 @@
                                 <w:color w:val="000000" w:themeColor="text1"/>
                               </w:rPr>
                             </w:pPr>
-                            <w:proofErr w:type="spellStart"/>
-                            <w:r>
-                              <w:rPr>
-                                <w:color w:val="000000" w:themeColor="text1"/>
-                              </w:rPr>
-                              <w:t>Dengan</w:t>
-                            </w:r>
-                            <w:proofErr w:type="spellEnd"/>
-                            <w:r>
-                              <w:rPr>
-                                <w:color w:val="000000" w:themeColor="text1"/>
-                              </w:rPr>
-                              <w:t xml:space="preserve"> </w:t>
-                            </w:r>
-                            <w:proofErr w:type="spellStart"/>
-                            <w:r>
-                              <w:rPr>
-                                <w:color w:val="000000" w:themeColor="text1"/>
-                              </w:rPr>
-                              <w:t>hasil</w:t>
-                            </w:r>
-                            <w:proofErr w:type="spellEnd"/>
+                            <w:r>
+                              <w:rPr>
+                                <w:color w:val="000000" w:themeColor="text1"/>
+                              </w:rPr>
+                              <w:t>Dengan hasil</w:t>
+                            </w:r>
                             <w:r>
                               <w:rPr>
                                 <w:color w:val="000000" w:themeColor="text1"/>
@@ -5167,19 +4342,11 @@
                                 <w:color w:val="000000" w:themeColor="text1"/>
                               </w:rPr>
                             </w:pPr>
-                            <w:proofErr w:type="spellStart"/>
-                            <w:r>
-                              <w:rPr>
-                                <w:color w:val="000000" w:themeColor="text1"/>
-                              </w:rPr>
-                              <w:t>Mataram</w:t>
-                            </w:r>
-                            <w:proofErr w:type="spellEnd"/>
-                            <w:r>
-                              <w:rPr>
-                                <w:color w:val="000000" w:themeColor="text1"/>
-                              </w:rPr>
-                              <w:t>,</w:t>
+                            <w:r>
+                              <w:rPr>
+                                <w:color w:val="000000" w:themeColor="text1"/>
+                              </w:rPr>
+                              <w:t>Mataram,</w:t>
                             </w:r>
                           </w:p>
                           <w:p>
@@ -5193,21 +4360,7 @@
                               <w:rPr>
                                 <w:color w:val="000000" w:themeColor="text1"/>
                               </w:rPr>
-                              <w:t xml:space="preserve">Dosen </w:t>
-                            </w:r>
-                            <w:proofErr w:type="spellStart"/>
-                            <w:r>
-                              <w:rPr>
-                                <w:color w:val="000000" w:themeColor="text1"/>
-                              </w:rPr>
-                              <w:t>Pembimbing</w:t>
-                            </w:r>
-                            <w:proofErr w:type="spellEnd"/>
-                            <w:r>
-                              <w:rPr>
-                                <w:color w:val="000000" w:themeColor="text1"/>
-                              </w:rPr>
-                              <w:t>,</w:t>
+                              <w:t>Dosen Pembimbing,</w:t>
                             </w:r>
                           </w:p>
                           <w:p>
@@ -5300,23 +4453,7 @@
                               <w:rPr>
                                 <w:color w:val="000000" w:themeColor="text1"/>
                               </w:rPr>
-                              <w:t xml:space="preserve">Ariyan Zubaidi, </w:t>
-                            </w:r>
-                            <w:proofErr w:type="spellStart"/>
-                            <w:proofErr w:type="gramStart"/>
-                            <w:r>
-                              <w:rPr>
-                                <w:color w:val="000000" w:themeColor="text1"/>
-                              </w:rPr>
-                              <w:t>S.Kom</w:t>
-                            </w:r>
-                            <w:proofErr w:type="spellEnd"/>
-                            <w:proofErr w:type="gramEnd"/>
-                            <w:r>
-                              <w:rPr>
-                                <w:color w:val="000000" w:themeColor="text1"/>
-                              </w:rPr>
-                              <w:t>., MT</w:t>
+                              <w:t>Ariyan Zubaidi, S.Kom., MT</w:t>
                             </w:r>
                           </w:p>
                           <w:p>
@@ -5622,71 +4759,12 @@
                                 <w:sz w:val="20"/>
                               </w:rPr>
                             </w:pPr>
-                            <w:proofErr w:type="spellStart"/>
                             <w:r>
                               <w:rPr>
                                 <w:rFonts w:eastAsia="Calibri"/>
                                 <w:sz w:val="20"/>
                               </w:rPr>
-                              <w:t>Jln</w:t>
-                            </w:r>
-                            <w:proofErr w:type="spellEnd"/>
-                            <w:r>
-                              <w:rPr>
-                                <w:rFonts w:eastAsia="Calibri"/>
-                                <w:sz w:val="20"/>
-                              </w:rPr>
-                              <w:t xml:space="preserve">.  </w:t>
-                            </w:r>
-                            <w:proofErr w:type="spellStart"/>
-                            <w:proofErr w:type="gramStart"/>
-                            <w:r>
-                              <w:rPr>
-                                <w:rFonts w:eastAsia="Calibri"/>
-                                <w:sz w:val="20"/>
-                              </w:rPr>
-                              <w:t>Majapahit</w:t>
-                            </w:r>
-                            <w:proofErr w:type="spellEnd"/>
-                            <w:r>
-                              <w:rPr>
-                                <w:rFonts w:eastAsia="Calibri"/>
-                                <w:sz w:val="20"/>
-                              </w:rPr>
-                              <w:t xml:space="preserve">  No.</w:t>
-                            </w:r>
-                            <w:proofErr w:type="gramEnd"/>
-                            <w:r>
-                              <w:rPr>
-                                <w:rFonts w:eastAsia="Calibri"/>
-                                <w:sz w:val="20"/>
-                              </w:rPr>
-                              <w:t xml:space="preserve">  </w:t>
-                            </w:r>
-                            <w:proofErr w:type="gramStart"/>
-                            <w:r>
-                              <w:rPr>
-                                <w:rFonts w:eastAsia="Calibri"/>
-                                <w:sz w:val="20"/>
-                              </w:rPr>
-                              <w:t xml:space="preserve">62  </w:t>
-                            </w:r>
-                            <w:proofErr w:type="spellStart"/>
-                            <w:r>
-                              <w:rPr>
-                                <w:rFonts w:eastAsia="Calibri"/>
-                                <w:sz w:val="20"/>
-                              </w:rPr>
-                              <w:t>Mataram</w:t>
-                            </w:r>
-                            <w:proofErr w:type="spellEnd"/>
-                            <w:proofErr w:type="gramEnd"/>
-                            <w:r>
-                              <w:rPr>
-                                <w:rFonts w:eastAsia="Calibri"/>
-                                <w:sz w:val="20"/>
-                              </w:rPr>
-                              <w:t xml:space="preserve">  83125  Telp (0370) 631712, Fax (0370) 636523</w:t>
+                              <w:t>Jln.  Majapahit  No.  62  Mataram  83125  Telp (0370) 631712, Fax (0370) 636523</w:t>
                             </w:r>
                           </w:p>
                           <w:p>
@@ -5830,48 +4908,11 @@
                           <w:color w:val="000000" w:themeColor="text1"/>
                         </w:rPr>
                       </w:pPr>
-                      <w:proofErr w:type="spellStart"/>
-                      <w:r>
-                        <w:rPr>
-                          <w:color w:val="000000" w:themeColor="text1"/>
-                        </w:rPr>
-                        <w:t>Menerangkan</w:t>
-                      </w:r>
-                      <w:proofErr w:type="spellEnd"/>
-                      <w:r>
-                        <w:rPr>
-                          <w:color w:val="000000" w:themeColor="text1"/>
-                        </w:rPr>
-                        <w:t xml:space="preserve"> </w:t>
-                      </w:r>
-                      <w:proofErr w:type="spellStart"/>
-                      <w:r>
-                        <w:rPr>
-                          <w:color w:val="000000" w:themeColor="text1"/>
-                        </w:rPr>
-                        <w:t>bahwa</w:t>
-                      </w:r>
-                      <w:proofErr w:type="spellEnd"/>
-                      <w:r>
-                        <w:rPr>
-                          <w:color w:val="000000" w:themeColor="text1"/>
-                        </w:rPr>
-                        <w:t xml:space="preserve"> </w:t>
-                      </w:r>
-                      <w:proofErr w:type="spellStart"/>
-                      <w:proofErr w:type="gramStart"/>
-                      <w:r>
-                        <w:rPr>
-                          <w:color w:val="000000" w:themeColor="text1"/>
-                        </w:rPr>
-                        <w:t>Mahasiswa</w:t>
-                      </w:r>
-                      <w:proofErr w:type="spellEnd"/>
-                      <w:r>
-                        <w:rPr>
-                          <w:color w:val="000000" w:themeColor="text1"/>
-                        </w:rPr>
-                        <w:t xml:space="preserve"> </w:t>
+                      <w:r>
+                        <w:rPr>
+                          <w:color w:val="000000" w:themeColor="text1"/>
+                        </w:rPr>
+                        <w:t xml:space="preserve">Menerangkan bahwa Mahasiswa </w:t>
                       </w:r>
                       <w:r>
                         <w:rPr>
@@ -5879,7 +4920,6 @@
                         </w:rPr>
                         <w:t>:</w:t>
                       </w:r>
-                      <w:proofErr w:type="gramEnd"/>
                     </w:p>
                     <w:p>
                       <w:pPr>
@@ -5937,28 +4977,12 @@
                           <w:color w:val="000000" w:themeColor="text1"/>
                         </w:rPr>
                       </w:pPr>
-                      <w:proofErr w:type="spellStart"/>
-                      <w:r>
-                        <w:rPr>
-                          <w:color w:val="000000" w:themeColor="text1"/>
-                        </w:rPr>
-                        <w:t>Nomor</w:t>
-                      </w:r>
-                      <w:proofErr w:type="spellEnd"/>
-                      <w:r>
-                        <w:rPr>
-                          <w:color w:val="000000" w:themeColor="text1"/>
-                        </w:rPr>
-                        <w:t xml:space="preserve"> </w:t>
-                      </w:r>
-                      <w:proofErr w:type="spellStart"/>
-                      <w:r>
-                        <w:rPr>
-                          <w:color w:val="000000" w:themeColor="text1"/>
-                        </w:rPr>
-                        <w:t>Mahasiswa</w:t>
-                      </w:r>
-                      <w:proofErr w:type="spellEnd"/>
+                      <w:r>
+                        <w:rPr>
+                          <w:color w:val="000000" w:themeColor="text1"/>
+                        </w:rPr>
+                        <w:t>Nomor Mahasiswa</w:t>
+                      </w:r>
                       <w:r>
                         <w:rPr>
                           <w:color w:val="000000" w:themeColor="text1"/>
@@ -5982,7 +5006,7 @@
                         <w:rPr>
                           <w:color w:val="000000" w:themeColor="text1"/>
                         </w:rPr>
-                        <w:t>22</w:t>
+                        <w:t>24</w:t>
                       </w:r>
                     </w:p>
                     <w:p>
@@ -6111,28 +5135,12 @@
                           <w:color w:val="000000" w:themeColor="text1"/>
                         </w:rPr>
                       </w:pPr>
-                      <w:proofErr w:type="spellStart"/>
-                      <w:r>
-                        <w:rPr>
-                          <w:color w:val="000000" w:themeColor="text1"/>
-                        </w:rPr>
-                        <w:t>Dengan</w:t>
-                      </w:r>
-                      <w:proofErr w:type="spellEnd"/>
-                      <w:r>
-                        <w:rPr>
-                          <w:color w:val="000000" w:themeColor="text1"/>
-                        </w:rPr>
-                        <w:t xml:space="preserve"> </w:t>
-                      </w:r>
-                      <w:proofErr w:type="spellStart"/>
-                      <w:r>
-                        <w:rPr>
-                          <w:color w:val="000000" w:themeColor="text1"/>
-                        </w:rPr>
-                        <w:t>hasil</w:t>
-                      </w:r>
-                      <w:proofErr w:type="spellEnd"/>
+                      <w:r>
+                        <w:rPr>
+                          <w:color w:val="000000" w:themeColor="text1"/>
+                        </w:rPr>
+                        <w:t>Dengan hasil</w:t>
+                      </w:r>
                       <w:r>
                         <w:rPr>
                           <w:color w:val="000000" w:themeColor="text1"/>
@@ -6168,19 +5176,11 @@
                           <w:color w:val="000000" w:themeColor="text1"/>
                         </w:rPr>
                       </w:pPr>
-                      <w:proofErr w:type="spellStart"/>
-                      <w:r>
-                        <w:rPr>
-                          <w:color w:val="000000" w:themeColor="text1"/>
-                        </w:rPr>
-                        <w:t>Mataram</w:t>
-                      </w:r>
-                      <w:proofErr w:type="spellEnd"/>
-                      <w:r>
-                        <w:rPr>
-                          <w:color w:val="000000" w:themeColor="text1"/>
-                        </w:rPr>
-                        <w:t>,</w:t>
+                      <w:r>
+                        <w:rPr>
+                          <w:color w:val="000000" w:themeColor="text1"/>
+                        </w:rPr>
+                        <w:t>Mataram,</w:t>
                       </w:r>
                     </w:p>
                     <w:p>
@@ -6194,21 +5194,7 @@
                         <w:rPr>
                           <w:color w:val="000000" w:themeColor="text1"/>
                         </w:rPr>
-                        <w:t xml:space="preserve">Dosen </w:t>
-                      </w:r>
-                      <w:proofErr w:type="spellStart"/>
-                      <w:r>
-                        <w:rPr>
-                          <w:color w:val="000000" w:themeColor="text1"/>
-                        </w:rPr>
-                        <w:t>Pembimbing</w:t>
-                      </w:r>
-                      <w:proofErr w:type="spellEnd"/>
-                      <w:r>
-                        <w:rPr>
-                          <w:color w:val="000000" w:themeColor="text1"/>
-                        </w:rPr>
-                        <w:t>,</w:t>
+                        <w:t>Dosen Pembimbing,</w:t>
                       </w:r>
                     </w:p>
                     <w:p>
@@ -6301,23 +5287,7 @@
                         <w:rPr>
                           <w:color w:val="000000" w:themeColor="text1"/>
                         </w:rPr>
-                        <w:t xml:space="preserve">Ariyan Zubaidi, </w:t>
-                      </w:r>
-                      <w:proofErr w:type="spellStart"/>
-                      <w:proofErr w:type="gramStart"/>
-                      <w:r>
-                        <w:rPr>
-                          <w:color w:val="000000" w:themeColor="text1"/>
-                        </w:rPr>
-                        <w:t>S.Kom</w:t>
-                      </w:r>
-                      <w:proofErr w:type="spellEnd"/>
-                      <w:proofErr w:type="gramEnd"/>
-                      <w:r>
-                        <w:rPr>
-                          <w:color w:val="000000" w:themeColor="text1"/>
-                        </w:rPr>
-                        <w:t>., MT</w:t>
+                        <w:t>Ariyan Zubaidi, S.Kom., MT</w:t>
                       </w:r>
                     </w:p>
                     <w:p>
@@ -6657,71 +5627,12 @@
                                       <w:sz w:val="20"/>
                                     </w:rPr>
                                   </w:pPr>
-                                  <w:proofErr w:type="spellStart"/>
                                   <w:r>
                                     <w:rPr>
                                       <w:rFonts w:eastAsia="Calibri"/>
                                       <w:sz w:val="20"/>
                                     </w:rPr>
-                                    <w:t>Jln</w:t>
-                                  </w:r>
-                                  <w:proofErr w:type="spellEnd"/>
-                                  <w:r>
-                                    <w:rPr>
-                                      <w:rFonts w:eastAsia="Calibri"/>
-                                      <w:sz w:val="20"/>
-                                    </w:rPr>
-                                    <w:t xml:space="preserve">.  </w:t>
-                                  </w:r>
-                                  <w:proofErr w:type="spellStart"/>
-                                  <w:proofErr w:type="gramStart"/>
-                                  <w:r>
-                                    <w:rPr>
-                                      <w:rFonts w:eastAsia="Calibri"/>
-                                      <w:sz w:val="20"/>
-                                    </w:rPr>
-                                    <w:t>Majapahit</w:t>
-                                  </w:r>
-                                  <w:proofErr w:type="spellEnd"/>
-                                  <w:r>
-                                    <w:rPr>
-                                      <w:rFonts w:eastAsia="Calibri"/>
-                                      <w:sz w:val="20"/>
-                                    </w:rPr>
-                                    <w:t xml:space="preserve">  No.</w:t>
-                                  </w:r>
-                                  <w:proofErr w:type="gramEnd"/>
-                                  <w:r>
-                                    <w:rPr>
-                                      <w:rFonts w:eastAsia="Calibri"/>
-                                      <w:sz w:val="20"/>
-                                    </w:rPr>
-                                    <w:t xml:space="preserve">  </w:t>
-                                  </w:r>
-                                  <w:proofErr w:type="gramStart"/>
-                                  <w:r>
-                                    <w:rPr>
-                                      <w:rFonts w:eastAsia="Calibri"/>
-                                      <w:sz w:val="20"/>
-                                    </w:rPr>
-                                    <w:t xml:space="preserve">62  </w:t>
-                                  </w:r>
-                                  <w:proofErr w:type="spellStart"/>
-                                  <w:r>
-                                    <w:rPr>
-                                      <w:rFonts w:eastAsia="Calibri"/>
-                                      <w:sz w:val="20"/>
-                                    </w:rPr>
-                                    <w:t>Mataram</w:t>
-                                  </w:r>
-                                  <w:proofErr w:type="spellEnd"/>
-                                  <w:proofErr w:type="gramEnd"/>
-                                  <w:r>
-                                    <w:rPr>
-                                      <w:rFonts w:eastAsia="Calibri"/>
-                                      <w:sz w:val="20"/>
-                                    </w:rPr>
-                                    <w:t xml:space="preserve">  83125  Telp (0370) 631712, Fax (0370) 636523</w:t>
+                                    <w:t>Jln.  Majapahit  No.  62  Mataram  83125  Telp (0370) 631712, Fax (0370) 636523</w:t>
                                   </w:r>
                                 </w:p>
                                 <w:p>
@@ -6865,48 +5776,11 @@
                                 <w:color w:val="000000" w:themeColor="text1"/>
                               </w:rPr>
                             </w:pPr>
-                            <w:proofErr w:type="spellStart"/>
-                            <w:r>
-                              <w:rPr>
-                                <w:color w:val="000000" w:themeColor="text1"/>
-                              </w:rPr>
-                              <w:t>Menerangkan</w:t>
-                            </w:r>
-                            <w:proofErr w:type="spellEnd"/>
-                            <w:r>
-                              <w:rPr>
-                                <w:color w:val="000000" w:themeColor="text1"/>
-                              </w:rPr>
-                              <w:t xml:space="preserve"> </w:t>
-                            </w:r>
-                            <w:proofErr w:type="spellStart"/>
-                            <w:r>
-                              <w:rPr>
-                                <w:color w:val="000000" w:themeColor="text1"/>
-                              </w:rPr>
-                              <w:t>bahwa</w:t>
-                            </w:r>
-                            <w:proofErr w:type="spellEnd"/>
-                            <w:r>
-                              <w:rPr>
-                                <w:color w:val="000000" w:themeColor="text1"/>
-                              </w:rPr>
-                              <w:t xml:space="preserve"> </w:t>
-                            </w:r>
-                            <w:proofErr w:type="spellStart"/>
-                            <w:proofErr w:type="gramStart"/>
-                            <w:r>
-                              <w:rPr>
-                                <w:color w:val="000000" w:themeColor="text1"/>
-                              </w:rPr>
-                              <w:t>Mahasiswa</w:t>
-                            </w:r>
-                            <w:proofErr w:type="spellEnd"/>
-                            <w:r>
-                              <w:rPr>
-                                <w:color w:val="000000" w:themeColor="text1"/>
-                              </w:rPr>
-                              <w:t xml:space="preserve"> </w:t>
+                            <w:r>
+                              <w:rPr>
+                                <w:color w:val="000000" w:themeColor="text1"/>
+                              </w:rPr>
+                              <w:t xml:space="preserve">Menerangkan bahwa Mahasiswa </w:t>
                             </w:r>
                             <w:r>
                               <w:rPr>
@@ -6914,7 +5788,6 @@
                               </w:rPr>
                               <w:t>:</w:t>
                             </w:r>
-                            <w:proofErr w:type="gramEnd"/>
                           </w:p>
                           <w:p>
                             <w:pPr>
@@ -6972,28 +5845,12 @@
                                 <w:color w:val="000000" w:themeColor="text1"/>
                               </w:rPr>
                             </w:pPr>
-                            <w:proofErr w:type="spellStart"/>
-                            <w:r>
-                              <w:rPr>
-                                <w:color w:val="000000" w:themeColor="text1"/>
-                              </w:rPr>
-                              <w:t>Nomor</w:t>
-                            </w:r>
-                            <w:proofErr w:type="spellEnd"/>
-                            <w:r>
-                              <w:rPr>
-                                <w:color w:val="000000" w:themeColor="text1"/>
-                              </w:rPr>
-                              <w:t xml:space="preserve"> </w:t>
-                            </w:r>
-                            <w:proofErr w:type="spellStart"/>
-                            <w:r>
-                              <w:rPr>
-                                <w:color w:val="000000" w:themeColor="text1"/>
-                              </w:rPr>
-                              <w:t>Mahasiswa</w:t>
-                            </w:r>
-                            <w:proofErr w:type="spellEnd"/>
+                            <w:r>
+                              <w:rPr>
+                                <w:color w:val="000000" w:themeColor="text1"/>
+                              </w:rPr>
+                              <w:t>Nomor Mahasiswa</w:t>
+                            </w:r>
                             <w:r>
                               <w:rPr>
                                 <w:color w:val="000000" w:themeColor="text1"/>
@@ -7017,7 +5874,7 @@
                               <w:rPr>
                                 <w:color w:val="000000" w:themeColor="text1"/>
                               </w:rPr>
-                              <w:t>22</w:t>
+                              <w:t>24</w:t>
                             </w:r>
                           </w:p>
                           <w:p>
@@ -7146,28 +6003,12 @@
                                 <w:color w:val="000000" w:themeColor="text1"/>
                               </w:rPr>
                             </w:pPr>
-                            <w:proofErr w:type="spellStart"/>
-                            <w:r>
-                              <w:rPr>
-                                <w:color w:val="000000" w:themeColor="text1"/>
-                              </w:rPr>
-                              <w:t>Dengan</w:t>
-                            </w:r>
-                            <w:proofErr w:type="spellEnd"/>
-                            <w:r>
-                              <w:rPr>
-                                <w:color w:val="000000" w:themeColor="text1"/>
-                              </w:rPr>
-                              <w:t xml:space="preserve"> </w:t>
-                            </w:r>
-                            <w:proofErr w:type="spellStart"/>
-                            <w:r>
-                              <w:rPr>
-                                <w:color w:val="000000" w:themeColor="text1"/>
-                              </w:rPr>
-                              <w:t>hasil</w:t>
-                            </w:r>
-                            <w:proofErr w:type="spellEnd"/>
+                            <w:r>
+                              <w:rPr>
+                                <w:color w:val="000000" w:themeColor="text1"/>
+                              </w:rPr>
+                              <w:t>Dengan hasil</w:t>
+                            </w:r>
                             <w:r>
                               <w:rPr>
                                 <w:color w:val="000000" w:themeColor="text1"/>
@@ -7203,19 +6044,11 @@
                                 <w:color w:val="000000" w:themeColor="text1"/>
                               </w:rPr>
                             </w:pPr>
-                            <w:proofErr w:type="spellStart"/>
-                            <w:r>
-                              <w:rPr>
-                                <w:color w:val="000000" w:themeColor="text1"/>
-                              </w:rPr>
-                              <w:t>Mataram</w:t>
-                            </w:r>
-                            <w:proofErr w:type="spellEnd"/>
-                            <w:r>
-                              <w:rPr>
-                                <w:color w:val="000000" w:themeColor="text1"/>
-                              </w:rPr>
-                              <w:t>,</w:t>
+                            <w:r>
+                              <w:rPr>
+                                <w:color w:val="000000" w:themeColor="text1"/>
+                              </w:rPr>
+                              <w:t>Mataram,</w:t>
                             </w:r>
                           </w:p>
                           <w:p>
@@ -7229,21 +6062,7 @@
                               <w:rPr>
                                 <w:color w:val="000000" w:themeColor="text1"/>
                               </w:rPr>
-                              <w:t xml:space="preserve">Dosen </w:t>
-                            </w:r>
-                            <w:proofErr w:type="spellStart"/>
-                            <w:r>
-                              <w:rPr>
-                                <w:color w:val="000000" w:themeColor="text1"/>
-                              </w:rPr>
-                              <w:t>Pembimbing</w:t>
-                            </w:r>
-                            <w:proofErr w:type="spellEnd"/>
-                            <w:r>
-                              <w:rPr>
-                                <w:color w:val="000000" w:themeColor="text1"/>
-                              </w:rPr>
-                              <w:t>,</w:t>
+                              <w:t>Dosen Pembimbing,</w:t>
                             </w:r>
                           </w:p>
                           <w:p>
@@ -7336,23 +6155,7 @@
                               <w:rPr>
                                 <w:color w:val="000000" w:themeColor="text1"/>
                               </w:rPr>
-                              <w:t xml:space="preserve">Ariyan Zubaidi, </w:t>
-                            </w:r>
-                            <w:proofErr w:type="spellStart"/>
-                            <w:proofErr w:type="gramStart"/>
-                            <w:r>
-                              <w:rPr>
-                                <w:color w:val="000000" w:themeColor="text1"/>
-                              </w:rPr>
-                              <w:t>S.Kom</w:t>
-                            </w:r>
-                            <w:proofErr w:type="spellEnd"/>
-                            <w:proofErr w:type="gramEnd"/>
-                            <w:r>
-                              <w:rPr>
-                                <w:color w:val="000000" w:themeColor="text1"/>
-                              </w:rPr>
-                              <w:t>., MT</w:t>
+                              <w:t>Ariyan Zubaidi, S.Kom., MT</w:t>
                             </w:r>
                           </w:p>
                           <w:p>
@@ -7396,6 +6199,12 @@
                                 <w:color w:val="000000" w:themeColor="text1"/>
                               </w:rPr>
                             </w:pPr>
+                            <w:r>
+                              <w:rPr>
+                                <w:color w:val="000000" w:themeColor="text1"/>
+                              </w:rPr>
+                              <w:t xml:space="preserve"> </w:t>
+                            </w:r>
                           </w:p>
                         </w:txbxContent>
                       </wps:txbx>
@@ -7656,71 +6465,12 @@
                                 <w:sz w:val="20"/>
                               </w:rPr>
                             </w:pPr>
-                            <w:proofErr w:type="spellStart"/>
                             <w:r>
                               <w:rPr>
                                 <w:rFonts w:eastAsia="Calibri"/>
                                 <w:sz w:val="20"/>
                               </w:rPr>
-                              <w:t>Jln</w:t>
-                            </w:r>
-                            <w:proofErr w:type="spellEnd"/>
-                            <w:r>
-                              <w:rPr>
-                                <w:rFonts w:eastAsia="Calibri"/>
-                                <w:sz w:val="20"/>
-                              </w:rPr>
-                              <w:t xml:space="preserve">.  </w:t>
-                            </w:r>
-                            <w:proofErr w:type="spellStart"/>
-                            <w:proofErr w:type="gramStart"/>
-                            <w:r>
-                              <w:rPr>
-                                <w:rFonts w:eastAsia="Calibri"/>
-                                <w:sz w:val="20"/>
-                              </w:rPr>
-                              <w:t>Majapahit</w:t>
-                            </w:r>
-                            <w:proofErr w:type="spellEnd"/>
-                            <w:r>
-                              <w:rPr>
-                                <w:rFonts w:eastAsia="Calibri"/>
-                                <w:sz w:val="20"/>
-                              </w:rPr>
-                              <w:t xml:space="preserve">  No.</w:t>
-                            </w:r>
-                            <w:proofErr w:type="gramEnd"/>
-                            <w:r>
-                              <w:rPr>
-                                <w:rFonts w:eastAsia="Calibri"/>
-                                <w:sz w:val="20"/>
-                              </w:rPr>
-                              <w:t xml:space="preserve">  </w:t>
-                            </w:r>
-                            <w:proofErr w:type="gramStart"/>
-                            <w:r>
-                              <w:rPr>
-                                <w:rFonts w:eastAsia="Calibri"/>
-                                <w:sz w:val="20"/>
-                              </w:rPr>
-                              <w:t xml:space="preserve">62  </w:t>
-                            </w:r>
-                            <w:proofErr w:type="spellStart"/>
-                            <w:r>
-                              <w:rPr>
-                                <w:rFonts w:eastAsia="Calibri"/>
-                                <w:sz w:val="20"/>
-                              </w:rPr>
-                              <w:t>Mataram</w:t>
-                            </w:r>
-                            <w:proofErr w:type="spellEnd"/>
-                            <w:proofErr w:type="gramEnd"/>
-                            <w:r>
-                              <w:rPr>
-                                <w:rFonts w:eastAsia="Calibri"/>
-                                <w:sz w:val="20"/>
-                              </w:rPr>
-                              <w:t xml:space="preserve">  83125  Telp (0370) 631712, Fax (0370) 636523</w:t>
+                              <w:t>Jln.  Majapahit  No.  62  Mataram  83125  Telp (0370) 631712, Fax (0370) 636523</w:t>
                             </w:r>
                           </w:p>
                           <w:p>
@@ -7864,48 +6614,11 @@
                           <w:color w:val="000000" w:themeColor="text1"/>
                         </w:rPr>
                       </w:pPr>
-                      <w:proofErr w:type="spellStart"/>
-                      <w:r>
-                        <w:rPr>
-                          <w:color w:val="000000" w:themeColor="text1"/>
-                        </w:rPr>
-                        <w:t>Menerangkan</w:t>
-                      </w:r>
-                      <w:proofErr w:type="spellEnd"/>
-                      <w:r>
-                        <w:rPr>
-                          <w:color w:val="000000" w:themeColor="text1"/>
-                        </w:rPr>
-                        <w:t xml:space="preserve"> </w:t>
-                      </w:r>
-                      <w:proofErr w:type="spellStart"/>
-                      <w:r>
-                        <w:rPr>
-                          <w:color w:val="000000" w:themeColor="text1"/>
-                        </w:rPr>
-                        <w:t>bahwa</w:t>
-                      </w:r>
-                      <w:proofErr w:type="spellEnd"/>
-                      <w:r>
-                        <w:rPr>
-                          <w:color w:val="000000" w:themeColor="text1"/>
-                        </w:rPr>
-                        <w:t xml:space="preserve"> </w:t>
-                      </w:r>
-                      <w:proofErr w:type="spellStart"/>
-                      <w:proofErr w:type="gramStart"/>
-                      <w:r>
-                        <w:rPr>
-                          <w:color w:val="000000" w:themeColor="text1"/>
-                        </w:rPr>
-                        <w:t>Mahasiswa</w:t>
-                      </w:r>
-                      <w:proofErr w:type="spellEnd"/>
-                      <w:r>
-                        <w:rPr>
-                          <w:color w:val="000000" w:themeColor="text1"/>
-                        </w:rPr>
-                        <w:t xml:space="preserve"> </w:t>
+                      <w:r>
+                        <w:rPr>
+                          <w:color w:val="000000" w:themeColor="text1"/>
+                        </w:rPr>
+                        <w:t xml:space="preserve">Menerangkan bahwa Mahasiswa </w:t>
                       </w:r>
                       <w:r>
                         <w:rPr>
@@ -7913,7 +6626,6 @@
                         </w:rPr>
                         <w:t>:</w:t>
                       </w:r>
-                      <w:proofErr w:type="gramEnd"/>
                     </w:p>
                     <w:p>
                       <w:pPr>
@@ -7971,28 +6683,12 @@
                           <w:color w:val="000000" w:themeColor="text1"/>
                         </w:rPr>
                       </w:pPr>
-                      <w:proofErr w:type="spellStart"/>
-                      <w:r>
-                        <w:rPr>
-                          <w:color w:val="000000" w:themeColor="text1"/>
-                        </w:rPr>
-                        <w:t>Nomor</w:t>
-                      </w:r>
-                      <w:proofErr w:type="spellEnd"/>
-                      <w:r>
-                        <w:rPr>
-                          <w:color w:val="000000" w:themeColor="text1"/>
-                        </w:rPr>
-                        <w:t xml:space="preserve"> </w:t>
-                      </w:r>
-                      <w:proofErr w:type="spellStart"/>
-                      <w:r>
-                        <w:rPr>
-                          <w:color w:val="000000" w:themeColor="text1"/>
-                        </w:rPr>
-                        <w:t>Mahasiswa</w:t>
-                      </w:r>
-                      <w:proofErr w:type="spellEnd"/>
+                      <w:r>
+                        <w:rPr>
+                          <w:color w:val="000000" w:themeColor="text1"/>
+                        </w:rPr>
+                        <w:t>Nomor Mahasiswa</w:t>
+                      </w:r>
                       <w:r>
                         <w:rPr>
                           <w:color w:val="000000" w:themeColor="text1"/>
@@ -8016,7 +6712,7 @@
                         <w:rPr>
                           <w:color w:val="000000" w:themeColor="text1"/>
                         </w:rPr>
-                        <w:t>22</w:t>
+                        <w:t>24</w:t>
                       </w:r>
                     </w:p>
                     <w:p>
@@ -8145,28 +6841,12 @@
                           <w:color w:val="000000" w:themeColor="text1"/>
                         </w:rPr>
                       </w:pPr>
-                      <w:proofErr w:type="spellStart"/>
-                      <w:r>
-                        <w:rPr>
-                          <w:color w:val="000000" w:themeColor="text1"/>
-                        </w:rPr>
-                        <w:t>Dengan</w:t>
-                      </w:r>
-                      <w:proofErr w:type="spellEnd"/>
-                      <w:r>
-                        <w:rPr>
-                          <w:color w:val="000000" w:themeColor="text1"/>
-                        </w:rPr>
-                        <w:t xml:space="preserve"> </w:t>
-                      </w:r>
-                      <w:proofErr w:type="spellStart"/>
-                      <w:r>
-                        <w:rPr>
-                          <w:color w:val="000000" w:themeColor="text1"/>
-                        </w:rPr>
-                        <w:t>hasil</w:t>
-                      </w:r>
-                      <w:proofErr w:type="spellEnd"/>
+                      <w:r>
+                        <w:rPr>
+                          <w:color w:val="000000" w:themeColor="text1"/>
+                        </w:rPr>
+                        <w:t>Dengan hasil</w:t>
+                      </w:r>
                       <w:r>
                         <w:rPr>
                           <w:color w:val="000000" w:themeColor="text1"/>
@@ -8202,19 +6882,11 @@
                           <w:color w:val="000000" w:themeColor="text1"/>
                         </w:rPr>
                       </w:pPr>
-                      <w:proofErr w:type="spellStart"/>
-                      <w:r>
-                        <w:rPr>
-                          <w:color w:val="000000" w:themeColor="text1"/>
-                        </w:rPr>
-                        <w:t>Mataram</w:t>
-                      </w:r>
-                      <w:proofErr w:type="spellEnd"/>
-                      <w:r>
-                        <w:rPr>
-                          <w:color w:val="000000" w:themeColor="text1"/>
-                        </w:rPr>
-                        <w:t>,</w:t>
+                      <w:r>
+                        <w:rPr>
+                          <w:color w:val="000000" w:themeColor="text1"/>
+                        </w:rPr>
+                        <w:t>Mataram,</w:t>
                       </w:r>
                     </w:p>
                     <w:p>
@@ -8228,21 +6900,7 @@
                         <w:rPr>
                           <w:color w:val="000000" w:themeColor="text1"/>
                         </w:rPr>
-                        <w:t xml:space="preserve">Dosen </w:t>
-                      </w:r>
-                      <w:proofErr w:type="spellStart"/>
-                      <w:r>
-                        <w:rPr>
-                          <w:color w:val="000000" w:themeColor="text1"/>
-                        </w:rPr>
-                        <w:t>Pembimbing</w:t>
-                      </w:r>
-                      <w:proofErr w:type="spellEnd"/>
-                      <w:r>
-                        <w:rPr>
-                          <w:color w:val="000000" w:themeColor="text1"/>
-                        </w:rPr>
-                        <w:t>,</w:t>
+                        <w:t>Dosen Pembimbing,</w:t>
                       </w:r>
                     </w:p>
                     <w:p>
@@ -8335,23 +6993,7 @@
                         <w:rPr>
                           <w:color w:val="000000" w:themeColor="text1"/>
                         </w:rPr>
-                        <w:t xml:space="preserve">Ariyan Zubaidi, </w:t>
-                      </w:r>
-                      <w:proofErr w:type="spellStart"/>
-                      <w:proofErr w:type="gramStart"/>
-                      <w:r>
-                        <w:rPr>
-                          <w:color w:val="000000" w:themeColor="text1"/>
-                        </w:rPr>
-                        <w:t>S.Kom</w:t>
-                      </w:r>
-                      <w:proofErr w:type="spellEnd"/>
-                      <w:proofErr w:type="gramEnd"/>
-                      <w:r>
-                        <w:rPr>
-                          <w:color w:val="000000" w:themeColor="text1"/>
-                        </w:rPr>
-                        <w:t>., MT</w:t>
+                        <w:t>Ariyan Zubaidi, S.Kom., MT</w:t>
                       </w:r>
                     </w:p>
                     <w:p>
@@ -8395,6 +7037,12 @@
                           <w:color w:val="000000" w:themeColor="text1"/>
                         </w:rPr>
                       </w:pPr>
+                      <w:r>
+                        <w:rPr>
+                          <w:color w:val="000000" w:themeColor="text1"/>
+                        </w:rPr>
+                        <w:t xml:space="preserve"> </w:t>
+                      </w:r>
                     </w:p>
                   </w:txbxContent>
                 </v:textbox>

</xml_diff>